<commit_message>
Ispravljen SSU i prototip za kreiranje reklame - dodato polje za lokaciju radnje
</commit_message>
<xml_diff>
--- a/Dokumentacija/Faza2/SSU/Specifikacija scenarija upotrebe funkcionalnosti kreiranja reklame v1.1.docx
+++ b/Dokumentacija/Faza2/SSU/Specifikacija scenarija upotrebe funkcionalnosti kreiranja reklame v1.1.docx
@@ -2416,7 +2416,25 @@
           <w:sz w:val="24"/>
           <w:szCs w:val="24"/>
         </w:rPr>
-        <w:t xml:space="preserve">, koja se sastoji od polja: “Naziv radnje”, “opis radnje”, “adresa radnje”, “kontakt telefon”, “kontakt </w:t>
+        <w:t>, koja se sastoji od polja: “Naziv radnje”,</w:t>
+      </w:r>
+      <w:r>
+        <w:rPr>
+          <w:color w:val="000000" w:themeColor="text1"/>
+          <w:sz w:val="24"/>
+          <w:szCs w:val="24"/>
+        </w:rPr>
+        <w:t xml:space="preserve"> “region”, “slika radnje”,</w:t>
+      </w:r>
+      <w:bookmarkStart w:id="8" w:name="_GoBack"/>
+      <w:bookmarkEnd w:id="8"/>
+      <w:r>
+        <w:rPr>
+          <w:color w:val="000000" w:themeColor="text1"/>
+          <w:sz w:val="24"/>
+          <w:szCs w:val="24"/>
+        </w:rPr>
+        <w:t xml:space="preserve"> “opis radnje”, “adresa radnje”, “kontakt telefon”, “kontakt </w:t>
       </w:r>
       <w:r>
         <w:rPr>
@@ -2457,8 +2475,6 @@
         </w:rPr>
         <w:t>Zanatlija popunjava sva polja.</w:t>
       </w:r>
-      <w:bookmarkStart w:id="8" w:name="_GoBack"/>
-      <w:bookmarkEnd w:id="8"/>
     </w:p>
     <w:p>
       <w:pPr>

</xml_diff>